<commit_message>
Review the UX comments
</commit_message>
<xml_diff>
--- a/Documents/UI Comments.docx
+++ b/Documents/UI Comments.docx
@@ -7,10 +7,22 @@
         <w:pStyle w:val="Subtitle"/>
       </w:pPr>
       <w:r>
-        <w:t xml:space="preserve">UI Comments </w:t>
+        <w:t xml:space="preserve">UI </w:t>
+      </w:r>
+      <w:r>
+        <w:t>/</w:t>
+      </w:r>
+      <w:r>
+        <w:rPr>
+          <w:u w:val="single"/>
+        </w:rPr>
+        <w:t xml:space="preserve">UX </w:t>
       </w:r>
       <w:bookmarkStart w:id="0" w:name="_GoBack"/>
       <w:bookmarkEnd w:id="0"/>
+      <w:r>
+        <w:t xml:space="preserve">Comments </w:t>
+      </w:r>
     </w:p>
     <w:p>
       <w:pPr>
@@ -34,66 +46,10 @@
         </w:numPr>
       </w:pPr>
       <w:r>
-        <w:t>The application visualization needs to be more clear</w:t>
-      </w:r>
-    </w:p>
-    <w:p>
-      <w:pPr>
-        <w:pStyle w:val="ListParagraph"/>
-        <w:numPr>
-          <w:ilvl w:val="0"/>
-          <w:numId w:val="35"/>
-        </w:numPr>
-      </w:pPr>
-      <w:r>
-        <w:t>The application needs more ways of visualization</w:t>
+        <w:t xml:space="preserve">The application visualization needs to be more </w:t>
       </w:r>
       <w:r>
-        <w:t xml:space="preserve"> or </w:t>
-      </w:r>
-      <w:proofErr w:type="gramStart"/>
-      <w:r>
-        <w:t>digitalization ,</w:t>
-      </w:r>
-      <w:proofErr w:type="gramEnd"/>
-      <w:r>
-        <w:t xml:space="preserve"> the user can change the </w:t>
-      </w:r>
-      <w:r>
-        <w:t>digital</w:t>
-      </w:r>
-      <w:r>
-        <w:t xml:space="preserve"> method</w:t>
-      </w:r>
-      <w:r>
-        <w:t xml:space="preserve"> </w:t>
-      </w:r>
-      <w:r>
-        <w:t>as he/she</w:t>
-      </w:r>
-      <w:r>
-        <w:t xml:space="preserve"> want </w:t>
-      </w:r>
-      <w:r>
-        <w:t>digitalization</w:t>
-      </w:r>
-      <w:r>
-        <w:t xml:space="preserve"> methods may be in columns or</w:t>
-      </w:r>
-      <w:r>
-        <w:t xml:space="preserve"> Stock chart</w:t>
-      </w:r>
-    </w:p>
-    <w:p>
-      <w:pPr>
-        <w:pStyle w:val="ListParagraph"/>
-        <w:numPr>
-          <w:ilvl w:val="0"/>
-          <w:numId w:val="35"/>
-        </w:numPr>
-      </w:pPr>
-      <w:r>
-        <w:t xml:space="preserve">The design of the application needs to be more inspiration </w:t>
+        <w:t xml:space="preserve">useable </w:t>
       </w:r>
     </w:p>
     <w:p>
@@ -117,7 +73,7 @@
         </w:numPr>
       </w:pPr>
       <w:r>
-        <w:t xml:space="preserve">Tracking the financial status for every month, and compare all months to each other, it will be great to appear on Stock chart </w:t>
+        <w:t xml:space="preserve">Adding a stock chart to view the financial status over time-series </w:t>
       </w:r>
     </w:p>
     <w:p>
@@ -129,16 +85,36 @@
         </w:numPr>
       </w:pPr>
       <w:r>
-        <w:t xml:space="preserve">Notify the user with his/her balance, and the user can change the notification setting to be on a </w:t>
+        <w:t>Add</w:t>
       </w:r>
-      <w:proofErr w:type="gramStart"/>
       <w:r>
-        <w:t>daily ,weekly</w:t>
+        <w:t xml:space="preserve">ing </w:t>
       </w:r>
-      <w:proofErr w:type="gramEnd"/>
       <w:r>
-        <w:t xml:space="preserve">  or monthly basis </w:t>
+        <w:t>prediction module of the future expenses for the user</w:t>
       </w:r>
+    </w:p>
+    <w:p>
+      <w:pPr>
+        <w:pStyle w:val="ListParagraph"/>
+        <w:numPr>
+          <w:ilvl w:val="0"/>
+          <w:numId w:val="35"/>
+        </w:numPr>
+      </w:pPr>
+      <w:r>
+        <w:t>Adding audit log</w:t>
+      </w:r>
+    </w:p>
+    <w:p>
+      <w:pPr>
+        <w:pStyle w:val="ListParagraph"/>
+      </w:pPr>
+    </w:p>
+    <w:p>
+      <w:pPr>
+        <w:pStyle w:val="ListParagraph"/>
+      </w:pPr>
     </w:p>
     <w:sectPr>
       <w:headerReference w:type="even" r:id="rId8"/>
@@ -209,6 +185,7 @@
         <w:docPartUnique/>
       </w:docPartObj>
     </w:sdtPr>
+    <w:sdtEndPr/>
     <w:sdtContent>
       <w:p>
         <w:pPr>
@@ -2311,6 +2288,7 @@
     <w:lsdException w:name="HTML Sample" w:semiHidden="1" w:unhideWhenUsed="1"/>
     <w:lsdException w:name="HTML Typewriter" w:semiHidden="1" w:unhideWhenUsed="1"/>
     <w:lsdException w:name="HTML Variable" w:semiHidden="1" w:unhideWhenUsed="1"/>
+    <w:lsdException w:name="Normal Table" w:semiHidden="1" w:unhideWhenUsed="1"/>
     <w:lsdException w:name="annotation subject" w:semiHidden="1" w:unhideWhenUsed="1"/>
     <w:lsdException w:name="No List" w:semiHidden="1" w:unhideWhenUsed="1"/>
     <w:lsdException w:name="Outline List 1" w:semiHidden="1" w:unhideWhenUsed="1"/>
@@ -2356,9 +2334,11 @@
     <w:lsdException w:name="Table Subtle 1" w:semiHidden="1" w:unhideWhenUsed="1"/>
     <w:lsdException w:name="Table Subtle 2" w:semiHidden="1" w:unhideWhenUsed="1"/>
     <w:lsdException w:name="Table Web 1" w:semiHidden="1" w:unhideWhenUsed="1"/>
+    <w:lsdException w:name="Table Web 2" w:semiHidden="1" w:unhideWhenUsed="1"/>
     <w:lsdException w:name="Table Web 3" w:semiHidden="1" w:unhideWhenUsed="1"/>
     <w:lsdException w:name="Balloon Text" w:semiHidden="1" w:unhideWhenUsed="1"/>
     <w:lsdException w:name="Table Grid" w:uiPriority="39"/>
+    <w:lsdException w:name="Table Theme" w:semiHidden="1" w:unhideWhenUsed="1"/>
     <w:lsdException w:name="Placeholder Text" w:semiHidden="1"/>
     <w:lsdException w:name="No Spacing" w:semiHidden="1" w:uiPriority="1" w:unhideWhenUsed="1"/>
     <w:lsdException w:name="Light Shading" w:uiPriority="60"/>
@@ -27412,7 +27392,7 @@
 </file>
 
 <file path=customXml/itemProps1.xml><?xml version="1.0" encoding="utf-8"?>
-<ds:datastoreItem xmlns:ds="http://schemas.openxmlformats.org/officeDocument/2006/customXml" ds:itemID="{9ABF453D-5EE5-4A8D-A58C-A94EF461BCFF}">
+<ds:datastoreItem xmlns:ds="http://schemas.openxmlformats.org/officeDocument/2006/customXml" ds:itemID="{37C1F4F0-E40C-4CFC-9E70-41F58DEE212C}">
   <ds:schemaRefs>
     <ds:schemaRef ds:uri="http://schemas.openxmlformats.org/officeDocument/2006/bibliography"/>
   </ds:schemaRefs>

</xml_diff>